<commit_message>
Renamed things in resume
</commit_message>
<xml_diff>
--- a/resume/resume02-19-19.docx
+++ b/resume/resume02-19-19.docx
@@ -851,8 +851,18 @@
           <w:b/>
           <w:color w:val="000000" w:themeColor="text1"/>
         </w:rPr>
-        <w:t>, Unity Engine, Photon Framework</w:t>
-      </w:r>
+        <w:t xml:space="preserve">, Unity Engine, Photon </w:t>
+      </w:r>
+      <w:r>
+        <w:rPr>
+          <w:rFonts w:ascii="Arial" w:hAnsi="Arial" w:cs="Arial"/>
+          <w:b/>
+          <w:color w:val="000000" w:themeColor="text1"/>
+        </w:rPr>
+        <w:t>Networking</w:t>
+      </w:r>
+      <w:bookmarkStart w:id="0" w:name="_GoBack"/>
+      <w:bookmarkEnd w:id="0"/>
       <w:r>
         <w:rPr>
           <w:rFonts w:ascii="Arial" w:hAnsi="Arial" w:cs="Arial"/>
@@ -2053,8 +2063,6 @@
         </w:rPr>
         <w:t>’s annual</w:t>
       </w:r>
-      <w:bookmarkStart w:id="0" w:name="_GoBack"/>
-      <w:bookmarkEnd w:id="0"/>
       <w:r>
         <w:rPr>
           <w:rFonts w:ascii="Acumin Pro" w:hAnsi="Acumin Pro" w:cs="Arial"/>
@@ -5621,7 +5629,7 @@
 </file>
 
 <file path=customXml/itemProps2.xml><?xml version="1.0" encoding="utf-8"?>
-<ds:datastoreItem xmlns:ds="http://schemas.openxmlformats.org/officeDocument/2006/customXml" ds:itemID="{E6E72574-725D-4DF4-A39A-DF8D8DC6D555}">
+<ds:datastoreItem xmlns:ds="http://schemas.openxmlformats.org/officeDocument/2006/customXml" ds:itemID="{83344CBD-D207-45F1-95D6-618A104DDBD9}">
   <ds:schemaRefs>
     <ds:schemaRef ds:uri="http://schemas.openxmlformats.org/officeDocument/2006/bibliography"/>
   </ds:schemaRefs>

</xml_diff>